<commit_message>
finalización de la memoria
</commit_message>
<xml_diff>
--- a/Memoria/Práctica Arduino - PA II - Plantilla.docx
+++ b/Memoria/Práctica Arduino - PA II - Plantilla.docx
@@ -346,13 +346,13 @@
           <w:r>
             <w:fldChar w:fldCharType="separate"/>
           </w:r>
-          <w:hyperlink w:anchor="_Toc59091917" w:history="1">
+          <w:hyperlink w:anchor="_Toc60893533" w:history="1">
             <w:r>
               <w:rPr>
                 <w:rStyle w:val="Hipervnculo"/>
                 <w:noProof/>
               </w:rPr>
-              <w:t>Apartado 1</w:t>
+              <w:t>Introducción</w:t>
             </w:r>
             <w:r>
               <w:rPr>
@@ -373,7 +373,7 @@
                 <w:noProof/>
                 <w:webHidden/>
               </w:rPr>
-              <w:instrText xml:space="preserve"> PAGEREF _Toc59091917 \h </w:instrText>
+              <w:instrText xml:space="preserve"> PAGEREF _Toc60893533 \h </w:instrText>
             </w:r>
             <w:r>
               <w:rPr>
@@ -417,13 +417,13 @@
               <w:lang w:eastAsia="es-ES"/>
             </w:rPr>
           </w:pPr>
-          <w:hyperlink w:anchor="_Toc59091918" w:history="1">
+          <w:hyperlink w:anchor="_Toc60893534" w:history="1">
             <w:r>
               <w:rPr>
                 <w:rStyle w:val="Hipervnculo"/>
                 <w:noProof/>
               </w:rPr>
-              <w:t>Apartado 2</w:t>
+              <w:t>Funcionamiento Motor Stepper</w:t>
             </w:r>
             <w:r>
               <w:rPr>
@@ -444,7 +444,7 @@
                 <w:noProof/>
                 <w:webHidden/>
               </w:rPr>
-              <w:instrText xml:space="preserve"> PAGEREF _Toc59091918 \h </w:instrText>
+              <w:instrText xml:space="preserve"> PAGEREF _Toc60893534 \h </w:instrText>
             </w:r>
             <w:r>
               <w:rPr>
@@ -464,7 +464,78 @@
                 <w:noProof/>
                 <w:webHidden/>
               </w:rPr>
-              <w:t>1</w:t>
+              <w:t>2</w:t>
+            </w:r>
+            <w:r>
+              <w:rPr>
+                <w:noProof/>
+                <w:webHidden/>
+              </w:rPr>
+              <w:fldChar w:fldCharType="end"/>
+            </w:r>
+          </w:hyperlink>
+        </w:p>
+        <w:p>
+          <w:pPr>
+            <w:pStyle w:val="TDC2"/>
+            <w:tabs>
+              <w:tab w:val="right" w:leader="dot" w:pos="8494"/>
+            </w:tabs>
+            <w:rPr>
+              <w:noProof/>
+              <w:sz w:val="22"/>
+              <w:szCs w:val="22"/>
+              <w:lang w:eastAsia="es-ES"/>
+            </w:rPr>
+          </w:pPr>
+          <w:hyperlink w:anchor="_Toc60893535" w:history="1">
+            <w:r>
+              <w:rPr>
+                <w:rStyle w:val="Hipervnculo"/>
+                <w:noProof/>
+              </w:rPr>
+              <w:t>Uso del Motor Stepper en Código</w:t>
+            </w:r>
+            <w:r>
+              <w:rPr>
+                <w:noProof/>
+                <w:webHidden/>
+              </w:rPr>
+              <w:tab/>
+            </w:r>
+            <w:r>
+              <w:rPr>
+                <w:noProof/>
+                <w:webHidden/>
+              </w:rPr>
+              <w:fldChar w:fldCharType="begin"/>
+            </w:r>
+            <w:r>
+              <w:rPr>
+                <w:noProof/>
+                <w:webHidden/>
+              </w:rPr>
+              <w:instrText xml:space="preserve"> PAGEREF _Toc60893535 \h </w:instrText>
+            </w:r>
+            <w:r>
+              <w:rPr>
+                <w:noProof/>
+                <w:webHidden/>
+              </w:rPr>
+            </w:r>
+            <w:r>
+              <w:rPr>
+                <w:noProof/>
+                <w:webHidden/>
+              </w:rPr>
+              <w:fldChar w:fldCharType="separate"/>
+            </w:r>
+            <w:r>
+              <w:rPr>
+                <w:noProof/>
+                <w:webHidden/>
+              </w:rPr>
+              <w:t>2</w:t>
             </w:r>
             <w:r>
               <w:rPr>
@@ -488,7 +559,7 @@
               <w:lang w:eastAsia="es-ES"/>
             </w:rPr>
           </w:pPr>
-          <w:hyperlink w:anchor="_Toc59091919" w:history="1">
+          <w:hyperlink w:anchor="_Toc60893536" w:history="1">
             <w:r>
               <w:rPr>
                 <w:rStyle w:val="Hipervnculo"/>
@@ -515,7 +586,7 @@
                 <w:noProof/>
                 <w:webHidden/>
               </w:rPr>
-              <w:instrText xml:space="preserve"> PAGEREF _Toc59091919 \h </w:instrText>
+              <w:instrText xml:space="preserve"> PAGEREF _Toc60893536 \h </w:instrText>
             </w:r>
             <w:r>
               <w:rPr>
@@ -580,7 +651,7 @@
       <w:pPr>
         <w:pStyle w:val="Ttulo1"/>
       </w:pPr>
-      <w:bookmarkStart w:id="0" w:name="_Toc59091917"/>
+      <w:bookmarkStart w:id="0" w:name="_Toc60893533"/>
       <w:r>
         <w:rPr>
           <w:color w:val="2F5496" w:themeColor="accent1" w:themeShade="BF"/>
@@ -588,14 +659,184 @@
           <w:szCs w:val="32"/>
         </w:rPr>
         <w:lastRenderedPageBreak/>
-        <w:t>Apartado 1</w:t>
+        <w:t>Introducción</w:t>
       </w:r>
       <w:bookmarkEnd w:id="0"/>
     </w:p>
     <w:p/>
     <w:p>
-      <w:r>
-        <w:t>Contenido</w:t>
+      <w:pPr>
+        <w:spacing w:line="360" w:lineRule="auto"/>
+        <w:jc w:val="both"/>
+      </w:pPr>
+      <w:r>
+        <w:t xml:space="preserve">El objetivo de la práctica es </w:t>
+      </w:r>
+      <w:r>
+        <w:t>Utilizando 3 placas Arduino conectadas mediante el protocolo I2C,</w:t>
+      </w:r>
+      <w:r>
+        <w:t xml:space="preserve"> </w:t>
+      </w:r>
+      <w:r>
+        <w:t>diseñar un circuito mediante el simulador online Tinkercad que realice las siguientes tareas:</w:t>
+      </w:r>
+    </w:p>
+    <w:p>
+      <w:pPr>
+        <w:pStyle w:val="Prrafodelista"/>
+        <w:numPr>
+          <w:ilvl w:val="0"/>
+          <w:numId w:val="17"/>
+        </w:numPr>
+        <w:spacing w:line="360" w:lineRule="auto"/>
+        <w:jc w:val="both"/>
+      </w:pPr>
+      <w:r>
+        <w:t>La primera placa (Master) hará uso de un potenciómetro y un interruptor. El valor del potenciómetro se leerá cuando se pulse el interruptor</w:t>
+      </w:r>
+      <w:r>
+        <w:t xml:space="preserve"> </w:t>
+      </w:r>
+      <w:r>
+        <w:t>y se convertirá a un rango 0-255. Una vez leído, el valor se transmitirá a las otras dos placas.</w:t>
+      </w:r>
+    </w:p>
+    <w:p>
+      <w:pPr>
+        <w:pStyle w:val="Prrafodelista"/>
+        <w:numPr>
+          <w:ilvl w:val="0"/>
+          <w:numId w:val="17"/>
+        </w:numPr>
+        <w:spacing w:line="360" w:lineRule="auto"/>
+        <w:jc w:val="both"/>
+      </w:pPr>
+      <w:r>
+        <w:t>La segunda placa (Slave_1) recibirá el valor</w:t>
+      </w:r>
+      <w:r>
+        <w:t xml:space="preserve"> </w:t>
+      </w:r>
+      <w:r>
+        <w:t>de la placa Master</w:t>
+      </w:r>
+      <w:r>
+        <w:t xml:space="preserve"> </w:t>
+      </w:r>
+      <w:r>
+        <w:t>y mostrará en binario dicho valor mediante 8 leds conectados a un registro de desplazamiento 74HC595.</w:t>
+      </w:r>
+    </w:p>
+    <w:p>
+      <w:pPr>
+        <w:pStyle w:val="Prrafodelista"/>
+        <w:numPr>
+          <w:ilvl w:val="0"/>
+          <w:numId w:val="17"/>
+        </w:numPr>
+        <w:spacing w:line="360" w:lineRule="auto"/>
+        <w:jc w:val="both"/>
+      </w:pPr>
+      <w:r>
+        <w:t>La tercera placa (Slave_2) recibirá el valor de la placa Master y mostrará cíclicamente en una pantalla LCD el último valor recibido</w:t>
+      </w:r>
+      <w:r>
+        <w:t xml:space="preserve"> </w:t>
+      </w:r>
+      <w:r>
+        <w:t>de la siguiente forma:</w:t>
+      </w:r>
+    </w:p>
+    <w:p>
+      <w:pPr>
+        <w:pStyle w:val="Prrafodelista"/>
+        <w:numPr>
+          <w:ilvl w:val="1"/>
+          <w:numId w:val="17"/>
+        </w:numPr>
+        <w:spacing w:line="360" w:lineRule="auto"/>
+        <w:jc w:val="both"/>
+      </w:pPr>
+      <w:r>
+        <w:t>En la primera fila mostrará “Decimal:” y en la segunda,  el  valor recibido en decimal</w:t>
+      </w:r>
+    </w:p>
+    <w:p>
+      <w:pPr>
+        <w:pStyle w:val="Prrafodelista"/>
+        <w:numPr>
+          <w:ilvl w:val="1"/>
+          <w:numId w:val="17"/>
+        </w:numPr>
+        <w:spacing w:line="360" w:lineRule="auto"/>
+        <w:jc w:val="both"/>
+      </w:pPr>
+      <w:r>
+        <w:t>Tras 1 segundo, la primera fila mostrará “Hexadecimal:” y en la segunda, el valor recibido en hexadecimal.</w:t>
+      </w:r>
+    </w:p>
+    <w:p>
+      <w:pPr>
+        <w:pStyle w:val="Prrafodelista"/>
+        <w:numPr>
+          <w:ilvl w:val="1"/>
+          <w:numId w:val="17"/>
+        </w:numPr>
+        <w:spacing w:line="360" w:lineRule="auto"/>
+        <w:jc w:val="both"/>
+      </w:pPr>
+      <w:r>
+        <w:t>Tras 1 segundo, la primera fila mostrará “Octal:” y en la segunda, el valor en octal.</w:t>
+      </w:r>
+    </w:p>
+    <w:p>
+      <w:pPr>
+        <w:pStyle w:val="Prrafodelista"/>
+        <w:numPr>
+          <w:ilvl w:val="1"/>
+          <w:numId w:val="17"/>
+        </w:numPr>
+        <w:spacing w:line="360" w:lineRule="auto"/>
+        <w:jc w:val="both"/>
+      </w:pPr>
+      <w:r>
+        <w:t>Por último, tras 1 segundo la primera fila mostrará “Binario” y en la segunda, el valor en binario</w:t>
+      </w:r>
+    </w:p>
+    <w:p>
+      <w:pPr>
+        <w:pStyle w:val="Prrafodelista"/>
+        <w:numPr>
+          <w:ilvl w:val="0"/>
+          <w:numId w:val="17"/>
+        </w:numPr>
+        <w:spacing w:line="360" w:lineRule="auto"/>
+        <w:jc w:val="both"/>
+      </w:pPr>
+      <w:r>
+        <w:t xml:space="preserve">La cuarta placa (Slave_3) que </w:t>
+      </w:r>
+      <w:r>
+        <w:t>controlará un motor paso a paso (Stepper) mediante un L293D</w:t>
+      </w:r>
+      <w:r>
+        <w:t xml:space="preserve">. Las </w:t>
+      </w:r>
+      <w:r>
+        <w:t>rpm vendrán proporcionadas por el</w:t>
+      </w:r>
+      <w:r>
+        <w:t xml:space="preserve"> </w:t>
+      </w:r>
+      <w:r>
+        <w:t>dato que envía</w:t>
+      </w:r>
+      <w:r>
+        <w:t xml:space="preserve"> </w:t>
+      </w:r>
+      <w:r>
+        <w:t>el Master.</w:t>
       </w:r>
     </w:p>
     <w:p/>
@@ -609,24 +850,660 @@
     <w:p/>
     <w:p/>
     <w:p/>
+    <w:p/>
     <w:p>
       <w:pPr>
         <w:pStyle w:val="Ttulo1"/>
       </w:pPr>
-      <w:bookmarkStart w:id="1" w:name="_Toc59091918"/>
+      <w:bookmarkStart w:id="1" w:name="_Toc60893534"/>
       <w:r>
         <w:rPr>
           <w:color w:val="2F5496" w:themeColor="accent1" w:themeShade="BF"/>
           <w:sz w:val="32"/>
           <w:szCs w:val="32"/>
         </w:rPr>
-        <w:t>Apartado 2</w:t>
+        <w:lastRenderedPageBreak/>
+        <w:t>Funcionamiento Motor Stepper</w:t>
       </w:r>
       <w:bookmarkEnd w:id="1"/>
+    </w:p>
+    <w:p>
+      <w:pPr>
+        <w:spacing w:line="360" w:lineRule="auto"/>
+        <w:jc w:val="both"/>
+      </w:pPr>
+      <w:r>
+        <w:rPr>
+          <w:noProof/>
+        </w:rPr>
+        <mc:AlternateContent>
+          <mc:Choice Requires="wps">
+            <w:drawing>
+              <wp:anchor distT="0" distB="0" distL="114300" distR="114300" simplePos="0" relativeHeight="251661312" behindDoc="0" locked="0" layoutInCell="1" allowOverlap="1" wp14:anchorId="1D5DF4FF" wp14:editId="5C9DB324">
+                <wp:simplePos x="0" y="0"/>
+                <wp:positionH relativeFrom="column">
+                  <wp:posOffset>3514090</wp:posOffset>
+                </wp:positionH>
+                <wp:positionV relativeFrom="paragraph">
+                  <wp:posOffset>1953895</wp:posOffset>
+                </wp:positionV>
+                <wp:extent cx="1885950" cy="635"/>
+                <wp:effectExtent l="0" t="0" r="0" b="0"/>
+                <wp:wrapSquare wrapText="bothSides"/>
+                <wp:docPr id="4" name="Cuadro de texto 4"/>
+                <wp:cNvGraphicFramePr/>
+                <a:graphic xmlns:a="http://schemas.openxmlformats.org/drawingml/2006/main">
+                  <a:graphicData uri="http://schemas.microsoft.com/office/word/2010/wordprocessingShape">
+                    <wps:wsp>
+                      <wps:cNvSpPr txBox="1"/>
+                      <wps:spPr>
+                        <a:xfrm>
+                          <a:off x="0" y="0"/>
+                          <a:ext cx="1885950" cy="635"/>
+                        </a:xfrm>
+                        <a:prstGeom prst="rect">
+                          <a:avLst/>
+                        </a:prstGeom>
+                        <a:solidFill>
+                          <a:prstClr val="white"/>
+                        </a:solidFill>
+                        <a:ln>
+                          <a:noFill/>
+                        </a:ln>
+                      </wps:spPr>
+                      <wps:txbx>
+                        <w:txbxContent>
+                          <w:p>
+                            <w:pPr>
+                              <w:pStyle w:val="Descripcin"/>
+                              <w:rPr>
+                                <w:noProof/>
+                                <w:color w:val="2F5496" w:themeColor="accent1" w:themeShade="BF"/>
+                                <w:sz w:val="32"/>
+                                <w:szCs w:val="32"/>
+                              </w:rPr>
+                            </w:pPr>
+                            <w:r>
+                              <w:t xml:space="preserve">Ilustración </w:t>
+                            </w:r>
+                            <w:r>
+                              <w:fldChar w:fldCharType="begin"/>
+                            </w:r>
+                            <w:r>
+                              <w:instrText xml:space="preserve"> SEQ Ilustración \* ARABIC </w:instrText>
+                            </w:r>
+                            <w:r>
+                              <w:fldChar w:fldCharType="separate"/>
+                            </w:r>
+                            <w:r>
+                              <w:rPr>
+                                <w:noProof/>
+                              </w:rPr>
+                              <w:t>1</w:t>
+                            </w:r>
+                            <w:r>
+                              <w:fldChar w:fldCharType="end"/>
+                            </w:r>
+                          </w:p>
+                        </w:txbxContent>
+                      </wps:txbx>
+                      <wps:bodyPr rot="0" spcFirstLastPara="0" vertOverflow="overflow" horzOverflow="overflow" vert="horz" wrap="square" lIns="0" tIns="0" rIns="0" bIns="0" numCol="1" spcCol="0" rtlCol="0" fromWordArt="0" anchor="t" anchorCtr="0" forceAA="0" compatLnSpc="1">
+                        <a:prstTxWarp prst="textNoShape">
+                          <a:avLst/>
+                        </a:prstTxWarp>
+                        <a:spAutoFit/>
+                      </wps:bodyPr>
+                    </wps:wsp>
+                  </a:graphicData>
+                </a:graphic>
+              </wp:anchor>
+            </w:drawing>
+          </mc:Choice>
+          <mc:Fallback>
+            <w:pict>
+              <v:shapetype w14:anchorId="1D5DF4FF" id="_x0000_t202" coordsize="21600,21600" o:spt="202" path="m,l,21600r21600,l21600,xe">
+                <v:stroke joinstyle="miter"/>
+                <v:path gradientshapeok="t" o:connecttype="rect"/>
+              </v:shapetype>
+              <v:shape id="Cuadro de texto 4" o:spid="_x0000_s1026" type="#_x0000_t202" style="position:absolute;left:0;text-align:left;margin-left:276.7pt;margin-top:153.85pt;width:148.5pt;height:.05pt;z-index:251661312;visibility:visible;mso-wrap-style:square;mso-wrap-distance-left:9pt;mso-wrap-distance-top:0;mso-wrap-distance-right:9pt;mso-wrap-distance-bottom:0;mso-position-horizontal:absolute;mso-position-horizontal-relative:text;mso-position-vertical:absolute;mso-position-vertical-relative:text;v-text-anchor:top" o:gfxdata="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" stroked="f">
+                <v:textbox style="mso-fit-shape-to-text:t" inset="0,0,0,0">
+                  <w:txbxContent>
+                    <w:p>
+                      <w:pPr>
+                        <w:pStyle w:val="Descripcin"/>
+                        <w:rPr>
+                          <w:noProof/>
+                          <w:color w:val="2F5496" w:themeColor="accent1" w:themeShade="BF"/>
+                          <w:sz w:val="32"/>
+                          <w:szCs w:val="32"/>
+                        </w:rPr>
+                      </w:pPr>
+                      <w:r>
+                        <w:t xml:space="preserve">Ilustración </w:t>
+                      </w:r>
+                      <w:r>
+                        <w:fldChar w:fldCharType="begin"/>
+                      </w:r>
+                      <w:r>
+                        <w:instrText xml:space="preserve"> SEQ Ilustración \* ARABIC </w:instrText>
+                      </w:r>
+                      <w:r>
+                        <w:fldChar w:fldCharType="separate"/>
+                      </w:r>
+                      <w:r>
+                        <w:rPr>
+                          <w:noProof/>
+                        </w:rPr>
+                        <w:t>1</w:t>
+                      </w:r>
+                      <w:r>
+                        <w:fldChar w:fldCharType="end"/>
+                      </w:r>
+                    </w:p>
+                  </w:txbxContent>
+                </v:textbox>
+                <w10:wrap type="square"/>
+              </v:shape>
+            </w:pict>
+          </mc:Fallback>
+        </mc:AlternateContent>
+      </w:r>
+      <w:r>
+        <w:rPr>
+          <w:noProof/>
+          <w:color w:val="2F5496" w:themeColor="accent1" w:themeShade="BF"/>
+          <w:sz w:val="32"/>
+          <w:szCs w:val="32"/>
+        </w:rPr>
+        <w:drawing>
+          <wp:anchor distT="0" distB="0" distL="114300" distR="114300" simplePos="0" relativeHeight="251658240" behindDoc="0" locked="0" layoutInCell="1" allowOverlap="1" wp14:anchorId="4DF889DB" wp14:editId="29FA8371">
+            <wp:simplePos x="0" y="0"/>
+            <wp:positionH relativeFrom="margin">
+              <wp:align>right</wp:align>
+            </wp:positionH>
+            <wp:positionV relativeFrom="paragraph">
+              <wp:posOffset>10795</wp:posOffset>
+            </wp:positionV>
+            <wp:extent cx="1885950" cy="1885950"/>
+            <wp:effectExtent l="0" t="0" r="0" b="0"/>
+            <wp:wrapSquare wrapText="bothSides"/>
+            <wp:docPr id="1" name="Imagen 1"/>
+            <wp:cNvGraphicFramePr>
+              <a:graphicFrameLocks xmlns:a="http://schemas.openxmlformats.org/drawingml/2006/main" noChangeAspect="1"/>
+            </wp:cNvGraphicFramePr>
+            <a:graphic xmlns:a="http://schemas.openxmlformats.org/drawingml/2006/main">
+              <a:graphicData uri="http://schemas.openxmlformats.org/drawingml/2006/picture">
+                <pic:pic xmlns:pic="http://schemas.openxmlformats.org/drawingml/2006/picture">
+                  <pic:nvPicPr>
+                    <pic:cNvPr id="0" name="Picture 1"/>
+                    <pic:cNvPicPr>
+                      <a:picLocks noChangeAspect="1" noChangeArrowheads="1" noCrop="1"/>
+                    </pic:cNvPicPr>
+                  </pic:nvPicPr>
+                  <pic:blipFill>
+                    <a:blip r:embed="rId10">
+                      <a:extLst>
+                        <a:ext uri="{28A0092B-C50C-407E-A947-70E740481C1C}">
+                          <a14:useLocalDpi xmlns:a14="http://schemas.microsoft.com/office/drawing/2010/main" val="0"/>
+                        </a:ext>
+                      </a:extLst>
+                    </a:blip>
+                    <a:srcRect/>
+                    <a:stretch>
+                      <a:fillRect/>
+                    </a:stretch>
+                  </pic:blipFill>
+                  <pic:spPr bwMode="auto">
+                    <a:xfrm>
+                      <a:off x="0" y="0"/>
+                      <a:ext cx="1885950" cy="1885950"/>
+                    </a:xfrm>
+                    <a:prstGeom prst="rect">
+                      <a:avLst/>
+                    </a:prstGeom>
+                    <a:noFill/>
+                    <a:ln>
+                      <a:noFill/>
+                    </a:ln>
+                  </pic:spPr>
+                </pic:pic>
+              </a:graphicData>
+            </a:graphic>
+          </wp:anchor>
+        </w:drawing>
+      </w:r>
+      <w:r>
+        <w:t xml:space="preserve">Un motor stepper </w:t>
+      </w:r>
+      <w:r>
+        <w:t>está</w:t>
+      </w:r>
+      <w:r>
+        <w:t xml:space="preserve"> formado de varias fases, dependiendo del motor y del torque que se quiera conseguir tendrá mas o menos fases, incluso fases </w:t>
+      </w:r>
+      <w:r>
+        <w:t>intermedias</w:t>
+      </w:r>
+      <w:r>
+        <w:t>. Es este gif(Ilustración 1) se ve como un motor stepper básico de 4 fases funciona. Según vamos mandando corriente a los diferentes electroimanes, y quitándosela a los otros, estos crean un campo electromagnético que atraen al imán permanente hacia el polo opuesto del electroimán. Este imán permanente está conectado al eje de rotación que lo hace girar.</w:t>
+      </w:r>
+    </w:p>
+    <w:p>
+      <w:pPr>
+        <w:pStyle w:val="Descripcin"/>
+      </w:pPr>
+    </w:p>
+    <w:p>
+      <w:r>
+        <w:rPr>
+          <w:noProof/>
+        </w:rPr>
+        <mc:AlternateContent>
+          <mc:Choice Requires="wps">
+            <w:drawing>
+              <wp:anchor distT="0" distB="0" distL="114300" distR="114300" simplePos="0" relativeHeight="251663360" behindDoc="0" locked="0" layoutInCell="1" allowOverlap="1" wp14:anchorId="2E19FBC1" wp14:editId="7C54FBCF">
+                <wp:simplePos x="0" y="0"/>
+                <wp:positionH relativeFrom="column">
+                  <wp:posOffset>3514090</wp:posOffset>
+                </wp:positionH>
+                <wp:positionV relativeFrom="paragraph">
+                  <wp:posOffset>1953260</wp:posOffset>
+                </wp:positionV>
+                <wp:extent cx="1885950" cy="635"/>
+                <wp:effectExtent l="0" t="0" r="0" b="0"/>
+                <wp:wrapSquare wrapText="bothSides"/>
+                <wp:docPr id="5" name="Cuadro de texto 5"/>
+                <wp:cNvGraphicFramePr/>
+                <a:graphic xmlns:a="http://schemas.openxmlformats.org/drawingml/2006/main">
+                  <a:graphicData uri="http://schemas.microsoft.com/office/word/2010/wordprocessingShape">
+                    <wps:wsp>
+                      <wps:cNvSpPr txBox="1"/>
+                      <wps:spPr>
+                        <a:xfrm>
+                          <a:off x="0" y="0"/>
+                          <a:ext cx="1885950" cy="635"/>
+                        </a:xfrm>
+                        <a:prstGeom prst="rect">
+                          <a:avLst/>
+                        </a:prstGeom>
+                        <a:solidFill>
+                          <a:prstClr val="white"/>
+                        </a:solidFill>
+                        <a:ln>
+                          <a:noFill/>
+                        </a:ln>
+                      </wps:spPr>
+                      <wps:txbx>
+                        <w:txbxContent>
+                          <w:p>
+                            <w:pPr>
+                              <w:pStyle w:val="Descripcin"/>
+                              <w:rPr>
+                                <w:noProof/>
+                                <w:sz w:val="21"/>
+                                <w:szCs w:val="21"/>
+                              </w:rPr>
+                            </w:pPr>
+                            <w:r>
+                              <w:t xml:space="preserve">Ilustración </w:t>
+                            </w:r>
+                            <w:r>
+                              <w:fldChar w:fldCharType="begin"/>
+                            </w:r>
+                            <w:r>
+                              <w:instrText xml:space="preserve"> SEQ Ilustración \* ARABIC </w:instrText>
+                            </w:r>
+                            <w:r>
+                              <w:fldChar w:fldCharType="separate"/>
+                            </w:r>
+                            <w:r>
+                              <w:rPr>
+                                <w:noProof/>
+                              </w:rPr>
+                              <w:t>2</w:t>
+                            </w:r>
+                            <w:r>
+                              <w:fldChar w:fldCharType="end"/>
+                            </w:r>
+                          </w:p>
+                        </w:txbxContent>
+                      </wps:txbx>
+                      <wps:bodyPr rot="0" spcFirstLastPara="0" vertOverflow="overflow" horzOverflow="overflow" vert="horz" wrap="square" lIns="0" tIns="0" rIns="0" bIns="0" numCol="1" spcCol="0" rtlCol="0" fromWordArt="0" anchor="t" anchorCtr="0" forceAA="0" compatLnSpc="1">
+                        <a:prstTxWarp prst="textNoShape">
+                          <a:avLst/>
+                        </a:prstTxWarp>
+                        <a:spAutoFit/>
+                      </wps:bodyPr>
+                    </wps:wsp>
+                  </a:graphicData>
+                </a:graphic>
+              </wp:anchor>
+            </w:drawing>
+          </mc:Choice>
+          <mc:Fallback>
+            <w:pict>
+              <v:shape w14:anchorId="2E19FBC1" id="Cuadro de texto 5" o:spid="_x0000_s1027" type="#_x0000_t202" style="position:absolute;margin-left:276.7pt;margin-top:153.8pt;width:148.5pt;height:.05pt;z-index:251663360;visibility:visible;mso-wrap-style:square;mso-wrap-distance-left:9pt;mso-wrap-distance-top:0;mso-wrap-distance-right:9pt;mso-wrap-distance-bottom:0;mso-position-horizontal:absolute;mso-position-horizontal-relative:text;mso-position-vertical:absolute;mso-position-vertical-relative:text;v-text-anchor:top" o:gfxdata="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" stroked="f">
+                <v:textbox style="mso-fit-shape-to-text:t" inset="0,0,0,0">
+                  <w:txbxContent>
+                    <w:p>
+                      <w:pPr>
+                        <w:pStyle w:val="Descripcin"/>
+                        <w:rPr>
+                          <w:noProof/>
+                          <w:sz w:val="21"/>
+                          <w:szCs w:val="21"/>
+                        </w:rPr>
+                      </w:pPr>
+                      <w:r>
+                        <w:t xml:space="preserve">Ilustración </w:t>
+                      </w:r>
+                      <w:r>
+                        <w:fldChar w:fldCharType="begin"/>
+                      </w:r>
+                      <w:r>
+                        <w:instrText xml:space="preserve"> SEQ Ilustración \* ARABIC </w:instrText>
+                      </w:r>
+                      <w:r>
+                        <w:fldChar w:fldCharType="separate"/>
+                      </w:r>
+                      <w:r>
+                        <w:rPr>
+                          <w:noProof/>
+                        </w:rPr>
+                        <w:t>2</w:t>
+                      </w:r>
+                      <w:r>
+                        <w:fldChar w:fldCharType="end"/>
+                      </w:r>
+                    </w:p>
+                  </w:txbxContent>
+                </v:textbox>
+                <w10:wrap type="square"/>
+              </v:shape>
+            </w:pict>
+          </mc:Fallback>
+        </mc:AlternateContent>
+      </w:r>
+      <w:r>
+        <w:rPr>
+          <w:noProof/>
+        </w:rPr>
+        <w:drawing>
+          <wp:anchor distT="0" distB="0" distL="114300" distR="114300" simplePos="0" relativeHeight="251659264" behindDoc="0" locked="0" layoutInCell="1" allowOverlap="1" wp14:anchorId="6F716F27" wp14:editId="38B60376">
+            <wp:simplePos x="0" y="0"/>
+            <wp:positionH relativeFrom="margin">
+              <wp:align>right</wp:align>
+            </wp:positionH>
+            <wp:positionV relativeFrom="paragraph">
+              <wp:posOffset>10160</wp:posOffset>
+            </wp:positionV>
+            <wp:extent cx="1885950" cy="1885950"/>
+            <wp:effectExtent l="0" t="0" r="0" b="0"/>
+            <wp:wrapSquare wrapText="bothSides"/>
+            <wp:docPr id="3" name="Imagen 3"/>
+            <wp:cNvGraphicFramePr>
+              <a:graphicFrameLocks xmlns:a="http://schemas.openxmlformats.org/drawingml/2006/main" noChangeAspect="1"/>
+            </wp:cNvGraphicFramePr>
+            <a:graphic xmlns:a="http://schemas.openxmlformats.org/drawingml/2006/main">
+              <a:graphicData uri="http://schemas.openxmlformats.org/drawingml/2006/picture">
+                <pic:pic xmlns:pic="http://schemas.openxmlformats.org/drawingml/2006/picture">
+                  <pic:nvPicPr>
+                    <pic:cNvPr id="0" name="Picture 2"/>
+                    <pic:cNvPicPr>
+                      <a:picLocks noChangeAspect="1" noChangeArrowheads="1" noCrop="1"/>
+                    </pic:cNvPicPr>
+                  </pic:nvPicPr>
+                  <pic:blipFill>
+                    <a:blip r:embed="rId11">
+                      <a:extLst>
+                        <a:ext uri="{28A0092B-C50C-407E-A947-70E740481C1C}">
+                          <a14:useLocalDpi xmlns:a14="http://schemas.microsoft.com/office/drawing/2010/main" val="0"/>
+                        </a:ext>
+                      </a:extLst>
+                    </a:blip>
+                    <a:srcRect/>
+                    <a:stretch>
+                      <a:fillRect/>
+                    </a:stretch>
+                  </pic:blipFill>
+                  <pic:spPr bwMode="auto">
+                    <a:xfrm>
+                      <a:off x="0" y="0"/>
+                      <a:ext cx="1885950" cy="1885950"/>
+                    </a:xfrm>
+                    <a:prstGeom prst="rect">
+                      <a:avLst/>
+                    </a:prstGeom>
+                    <a:noFill/>
+                    <a:ln>
+                      <a:noFill/>
+                    </a:ln>
+                  </pic:spPr>
+                </pic:pic>
+              </a:graphicData>
+            </a:graphic>
+          </wp:anchor>
+        </w:drawing>
+      </w:r>
+    </w:p>
+    <w:p>
+      <w:pPr>
+        <w:spacing w:line="360" w:lineRule="auto"/>
+        <w:jc w:val="both"/>
+      </w:pPr>
+      <w:r>
+        <w:t xml:space="preserve">También podemos encontrar steppers con mas fases, en este caso, fases </w:t>
+      </w:r>
+      <w:r>
+        <w:t>intermedias</w:t>
+      </w:r>
+      <w:r>
+        <w:t>, estos suelen tener mas torque(más fuerza de giro) y se suelen utilizar para mover cosas mas pesadas, aunque tienden a tener una velocidad de giro más reducida.</w:t>
+      </w:r>
+    </w:p>
+    <w:p>
+      <w:pPr>
+        <w:keepNext/>
+      </w:pPr>
+    </w:p>
+    <w:p>
+      <w:pPr>
+        <w:keepNext/>
+      </w:pPr>
+    </w:p>
+    <w:p>
+      <w:pPr>
+        <w:keepNext/>
+      </w:pPr>
+    </w:p>
+    <w:p>
+      <w:pPr>
+        <w:pStyle w:val="Ttulo2"/>
+      </w:pPr>
+      <w:bookmarkStart w:id="2" w:name="_Toc60893535"/>
+      <w:r>
+        <w:t>Uso del Motor Stepper en Código</w:t>
+      </w:r>
+      <w:bookmarkEnd w:id="2"/>
     </w:p>
     <w:p/>
     <w:p>
       <w:pPr>
+        <w:keepNext/>
+      </w:pPr>
+      <w:r>
+        <w:t>Para el uso del motor stepper de Arduino</w:t>
+      </w:r>
+      <w:r>
+        <w:t xml:space="preserve">, he utilizado la librería Stepper.h que proporciona tinkercad para el trabajo con motores steppers. Primero creamos el objeto: </w:t>
+      </w:r>
+    </w:p>
+    <w:p>
+      <w:pPr>
+        <w:pStyle w:val="Prrafodelista"/>
+        <w:keepNext/>
+        <w:numPr>
+          <w:ilvl w:val="0"/>
+          <w:numId w:val="18"/>
+        </w:numPr>
+      </w:pPr>
+      <w:r>
+        <w:t xml:space="preserve">Stepper </w:t>
+      </w:r>
+      <w:r>
+        <w:rPr>
+          <w:rStyle w:val="pl-en"/>
+          <w:color w:val="7030A0"/>
+        </w:rPr>
+        <w:t>motor</w:t>
+      </w:r>
+      <w:r>
+        <w:t xml:space="preserve">(steps, </w:t>
+      </w:r>
+      <w:r>
+        <w:rPr>
+          <w:rStyle w:val="pl-c1"/>
+          <w:color w:val="4472C4" w:themeColor="accent1"/>
+        </w:rPr>
+        <w:t>8</w:t>
+      </w:r>
+      <w:r>
+        <w:t xml:space="preserve">, </w:t>
+      </w:r>
+      <w:r>
+        <w:rPr>
+          <w:rStyle w:val="pl-c1"/>
+          <w:color w:val="4472C4" w:themeColor="accent1"/>
+        </w:rPr>
+        <w:t>9</w:t>
+      </w:r>
+      <w:r>
+        <w:t xml:space="preserve">, </w:t>
+      </w:r>
+      <w:r>
+        <w:rPr>
+          <w:rStyle w:val="pl-c1"/>
+          <w:color w:val="4472C4" w:themeColor="accent1"/>
+        </w:rPr>
+        <w:t>10</w:t>
+      </w:r>
+      <w:r>
+        <w:t xml:space="preserve">, </w:t>
+      </w:r>
+      <w:r>
+        <w:rPr>
+          <w:rStyle w:val="pl-c1"/>
+          <w:color w:val="4472C4" w:themeColor="accent1"/>
+        </w:rPr>
+        <w:t>11</w:t>
+      </w:r>
+      <w:r>
+        <w:t>);</w:t>
+      </w:r>
+    </w:p>
+    <w:p>
+      <w:pPr>
+        <w:pStyle w:val="Prrafodelista"/>
+        <w:keepNext/>
+        <w:numPr>
+          <w:ilvl w:val="0"/>
+          <w:numId w:val="18"/>
+        </w:numPr>
+      </w:pPr>
+      <w:r>
+        <w:t xml:space="preserve">Con </w:t>
+      </w:r>
+      <w:r>
+        <w:rPr>
+          <w:color w:val="7030A0"/>
+        </w:rPr>
+        <w:t>motor</w:t>
+      </w:r>
+      <w:r>
+        <w:t>.</w:t>
+      </w:r>
+      <w:r>
+        <w:rPr>
+          <w:rStyle w:val="pl-c1"/>
+          <w:color w:val="4472C4" w:themeColor="accent1"/>
+        </w:rPr>
+        <w:t>setSpeed</w:t>
+      </w:r>
+      <w:r>
+        <w:t>(velocidad);</w:t>
+      </w:r>
+      <w:r>
+        <w:t xml:space="preserve"> seleccionamos la velocidad del cambio de fase (la velocidad en la que ponemos y quitamos corriente a los electroimanes) La velocidad viene determinada por el Arduino master.</w:t>
+      </w:r>
+    </w:p>
+    <w:p>
+      <w:pPr>
+        <w:pStyle w:val="Prrafodelista"/>
+        <w:keepNext/>
+        <w:numPr>
+          <w:ilvl w:val="0"/>
+          <w:numId w:val="18"/>
+        </w:numPr>
+      </w:pPr>
+      <w:r>
+        <w:t xml:space="preserve">Con </w:t>
+      </w:r>
+      <w:r>
+        <w:rPr>
+          <w:color w:val="7030A0"/>
+        </w:rPr>
+        <w:t>motor</w:t>
+      </w:r>
+      <w:r>
+        <w:t>.</w:t>
+      </w:r>
+      <w:r>
+        <w:rPr>
+          <w:rStyle w:val="pl-c1"/>
+          <w:color w:val="4472C4" w:themeColor="accent1"/>
+        </w:rPr>
+        <w:t>step</w:t>
+      </w:r>
+      <w:r>
+        <w:t>(</w:t>
+      </w:r>
+      <w:r>
+        <w:rPr>
+          <w:rStyle w:val="pl-c1"/>
+          <w:color w:val="4472C4" w:themeColor="accent1"/>
+        </w:rPr>
+        <w:t>30</w:t>
+      </w:r>
+      <w:r>
+        <w:t>);</w:t>
+      </w:r>
+      <w:r>
+        <w:t xml:space="preserve"> le </w:t>
+      </w:r>
+      <w:r>
+        <w:t>indicamos</w:t>
+      </w:r>
+      <w:r>
+        <w:t xml:space="preserve"> al motor el numero de veces que vamos a cambiar de fases (esto indicará el numero de vueltas que va a dar, dependerá de las fases las vueltas que </w:t>
+      </w:r>
+      <w:r>
+        <w:t>dé</w:t>
+      </w:r>
+      <w:r>
+        <w:t>)</w:t>
+      </w:r>
+    </w:p>
+    <w:p>
+      <w:pPr>
+        <w:keepNext/>
+      </w:pPr>
+      <w:r>
+        <w:br w:type="page"/>
+      </w:r>
+    </w:p>
+    <w:p>
+      <w:pPr>
+        <w:pStyle w:val="Descripcin"/>
         <w:sectPr>
           <w:type w:val="continuous"/>
           <w:pgSz w:w="11906" w:h="16838"/>
@@ -637,12 +1514,6 @@
           <w:docGrid w:linePitch="360"/>
         </w:sectPr>
       </w:pPr>
-      <w:r>
-        <w:t>Contenido</w:t>
-      </w:r>
-      <w:r>
-        <w:br w:type="page"/>
-      </w:r>
     </w:p>
     <w:p>
       <w:pPr>
@@ -653,7 +1524,7 @@
           <w:szCs w:val="32"/>
         </w:rPr>
       </w:pPr>
-      <w:bookmarkStart w:id="2" w:name="_Toc59091919"/>
+      <w:bookmarkStart w:id="3" w:name="_Toc60893536"/>
       <w:r>
         <w:rPr>
           <w:color w:val="2F5496" w:themeColor="accent1" w:themeShade="BF"/>
@@ -663,7 +1534,7 @@
         <w:lastRenderedPageBreak/>
         <w:t>Diseño del circuito</w:t>
       </w:r>
-      <w:bookmarkEnd w:id="2"/>
+      <w:bookmarkEnd w:id="3"/>
     </w:p>
     <w:p>
       <w:r>
@@ -688,7 +1559,7 @@
                     </pic:cNvPicPr>
                   </pic:nvPicPr>
                   <pic:blipFill>
-                    <a:blip r:embed="rId10">
+                    <a:blip r:embed="rId12">
                       <a:extLst>
                         <a:ext uri="{28A0092B-C50C-407E-A947-70E740481C1C}">
                           <a14:useLocalDpi xmlns:a14="http://schemas.microsoft.com/office/drawing/2010/main" val="0"/>
@@ -947,6 +1818,32 @@
 
 <file path=word/numbering.xml><?xml version="1.0" encoding="utf-8"?>
 <w:numbering xmlns:wpc="http://schemas.microsoft.com/office/word/2010/wordprocessingCanvas" xmlns:cx="http://schemas.microsoft.com/office/drawing/2014/chartex" xmlns:cx1="http://schemas.microsoft.com/office/drawing/2015/9/8/chartex" xmlns:cx2="http://schemas.microsoft.com/office/drawing/2015/10/21/chartex" xmlns:cx3="http://schemas.microsoft.com/office/drawing/2016/5/9/chartex" xmlns:cx4="http://schemas.microsoft.com/office/drawing/2016/5/10/chartex" xmlns:cx5="http://schemas.microsoft.com/office/drawing/2016/5/11/chartex" xmlns:cx6="http://schemas.microsoft.com/office/drawing/2016/5/12/chartex" xmlns:cx7="http://schemas.microsoft.com/office/drawing/2016/5/13/chartex" xmlns:cx8="http://schemas.microsoft.com/office/drawing/2016/5/14/chartex" xmlns:mc="http://schemas.openxmlformats.org/markup-compatibility/2006" xmlns:aink="http://schemas.microsoft.com/office/drawing/2016/ink" xmlns:am3d="http://schemas.microsoft.com/office/drawing/2017/model3d" xmlns:o="urn:schemas-microsoft-com:office:office" xmlns:r="http://schemas.openxmlformats.org/officeDocument/2006/relationships" xmlns:m="http://schemas.openxmlformats.org/officeDocument/2006/math" xmlns:v="urn:schemas-microsoft-com:vml" xmlns:wp14="http://schemas.microsoft.com/office/word/2010/wordprocessingDrawing" xmlns:wp="http://schemas.openxmlformats.org/drawingml/2006/wordprocessingDrawing" xmlns:w10="urn:schemas-microsoft-com:office:word" xmlns:w="http://schemas.openxmlformats.org/wordprocessingml/2006/main" xmlns:w14="http://schemas.microsoft.com/office/word/2010/wordml" xmlns:w15="http://schemas.microsoft.com/office/word/2012/wordml" xmlns:w16cex="http://schemas.microsoft.com/office/word/2018/wordml/cex" xmlns:w16cid="http://schemas.microsoft.com/office/word/2016/wordml/cid" xmlns:w16="http://schemas.microsoft.com/office/word/2018/wordml" xmlns:w16se="http://schemas.microsoft.com/office/word/2015/wordml/symex" xmlns:wpg="http://schemas.microsoft.com/office/word/2010/wordprocessingGroup" xmlns:wpi="http://schemas.microsoft.com/office/word/2010/wordprocessingInk" xmlns:wne="http://schemas.microsoft.com/office/word/2006/wordml" xmlns:wps="http://schemas.microsoft.com/office/word/2010/wordprocessingShape" mc:Ignorable="w14 w15 w16se w16cid w16 w16cex wp14">
+  <w:numPicBullet w:numPicBulletId="0">
+    <w:pict>
+      <v:shapetype id="_x0000_t75" coordsize="21600,21600" o:spt="75" o:preferrelative="t" path="m@4@5l@4@11@9@11@9@5xe" filled="f" stroked="f">
+        <v:stroke joinstyle="miter"/>
+        <v:formulas>
+          <v:f eqn="if lineDrawn pixelLineWidth 0"/>
+          <v:f eqn="sum @0 1 0"/>
+          <v:f eqn="sum 0 0 @1"/>
+          <v:f eqn="prod @2 1 2"/>
+          <v:f eqn="prod @3 21600 pixelWidth"/>
+          <v:f eqn="prod @3 21600 pixelHeight"/>
+          <v:f eqn="sum @0 0 1"/>
+          <v:f eqn="prod @6 1 2"/>
+          <v:f eqn="prod @7 21600 pixelWidth"/>
+          <v:f eqn="sum @8 21600 0"/>
+          <v:f eqn="prod @7 21600 pixelHeight"/>
+          <v:f eqn="sum @10 21600 0"/>
+        </v:formulas>
+        <v:path o:extrusionok="f" gradientshapeok="t" o:connecttype="rect"/>
+        <o:lock v:ext="edit" aspectratio="t"/>
+      </v:shapetype>
+      <v:shape id="_x0000_i1423" type="#_x0000_t75" style="width:11.25pt;height:11.25pt" o:bullet="t">
+        <v:imagedata r:id="rId1" o:title="msoA5BD"/>
+      </v:shape>
+    </w:pict>
+  </w:numPicBullet>
   <w:abstractNum w:abstractNumId="0" w15:restartNumberingAfterBreak="0">
     <w:nsid w:val="00660495"/>
     <w:multiLevelType w:val="hybridMultilevel"/>
@@ -1873,6 +2770,119 @@
     </w:lvl>
   </w:abstractNum>
   <w:abstractNum w:abstractNumId="9" w15:restartNumberingAfterBreak="0">
+    <w:nsid w:val="49FC7A2F"/>
+    <w:multiLevelType w:val="hybridMultilevel"/>
+    <w:tmpl w:val="160C3EF0"/>
+    <w:lvl w:ilvl="0" w:tplc="0C0A0003">
+      <w:start w:val="1"/>
+      <w:numFmt w:val="bullet"/>
+      <w:lvlText w:val="o"/>
+      <w:lvlJc w:val="left"/>
+      <w:pPr>
+        <w:ind w:left="1440" w:hanging="360"/>
+      </w:pPr>
+      <w:rPr>
+        <w:rFonts w:ascii="Courier New" w:hAnsi="Courier New" w:cs="Courier New" w:hint="default"/>
+      </w:rPr>
+    </w:lvl>
+    <w:lvl w:ilvl="1" w:tplc="0C0A0003" w:tentative="1">
+      <w:start w:val="1"/>
+      <w:numFmt w:val="bullet"/>
+      <w:lvlText w:val="o"/>
+      <w:lvlJc w:val="left"/>
+      <w:pPr>
+        <w:ind w:left="1440" w:hanging="360"/>
+      </w:pPr>
+      <w:rPr>
+        <w:rFonts w:ascii="Courier New" w:hAnsi="Courier New" w:cs="Courier New" w:hint="default"/>
+      </w:rPr>
+    </w:lvl>
+    <w:lvl w:ilvl="2" w:tplc="0C0A0005" w:tentative="1">
+      <w:start w:val="1"/>
+      <w:numFmt w:val="bullet"/>
+      <w:lvlText w:val=""/>
+      <w:lvlJc w:val="left"/>
+      <w:pPr>
+        <w:ind w:left="2160" w:hanging="360"/>
+      </w:pPr>
+      <w:rPr>
+        <w:rFonts w:ascii="Wingdings" w:hAnsi="Wingdings" w:hint="default"/>
+      </w:rPr>
+    </w:lvl>
+    <w:lvl w:ilvl="3" w:tplc="0C0A0001" w:tentative="1">
+      <w:start w:val="1"/>
+      <w:numFmt w:val="bullet"/>
+      <w:lvlText w:val=""/>
+      <w:lvlJc w:val="left"/>
+      <w:pPr>
+        <w:ind w:left="2880" w:hanging="360"/>
+      </w:pPr>
+      <w:rPr>
+        <w:rFonts w:ascii="Symbol" w:hAnsi="Symbol" w:hint="default"/>
+      </w:rPr>
+    </w:lvl>
+    <w:lvl w:ilvl="4" w:tplc="0C0A0003" w:tentative="1">
+      <w:start w:val="1"/>
+      <w:numFmt w:val="bullet"/>
+      <w:lvlText w:val="o"/>
+      <w:lvlJc w:val="left"/>
+      <w:pPr>
+        <w:ind w:left="3600" w:hanging="360"/>
+      </w:pPr>
+      <w:rPr>
+        <w:rFonts w:ascii="Courier New" w:hAnsi="Courier New" w:cs="Courier New" w:hint="default"/>
+      </w:rPr>
+    </w:lvl>
+    <w:lvl w:ilvl="5" w:tplc="0C0A0005" w:tentative="1">
+      <w:start w:val="1"/>
+      <w:numFmt w:val="bullet"/>
+      <w:lvlText w:val=""/>
+      <w:lvlJc w:val="left"/>
+      <w:pPr>
+        <w:ind w:left="4320" w:hanging="360"/>
+      </w:pPr>
+      <w:rPr>
+        <w:rFonts w:ascii="Wingdings" w:hAnsi="Wingdings" w:hint="default"/>
+      </w:rPr>
+    </w:lvl>
+    <w:lvl w:ilvl="6" w:tplc="0C0A0001" w:tentative="1">
+      <w:start w:val="1"/>
+      <w:numFmt w:val="bullet"/>
+      <w:lvlText w:val=""/>
+      <w:lvlJc w:val="left"/>
+      <w:pPr>
+        <w:ind w:left="5040" w:hanging="360"/>
+      </w:pPr>
+      <w:rPr>
+        <w:rFonts w:ascii="Symbol" w:hAnsi="Symbol" w:hint="default"/>
+      </w:rPr>
+    </w:lvl>
+    <w:lvl w:ilvl="7" w:tplc="0C0A0003" w:tentative="1">
+      <w:start w:val="1"/>
+      <w:numFmt w:val="bullet"/>
+      <w:lvlText w:val="o"/>
+      <w:lvlJc w:val="left"/>
+      <w:pPr>
+        <w:ind w:left="5760" w:hanging="360"/>
+      </w:pPr>
+      <w:rPr>
+        <w:rFonts w:ascii="Courier New" w:hAnsi="Courier New" w:cs="Courier New" w:hint="default"/>
+      </w:rPr>
+    </w:lvl>
+    <w:lvl w:ilvl="8" w:tplc="0C0A0005" w:tentative="1">
+      <w:start w:val="1"/>
+      <w:numFmt w:val="bullet"/>
+      <w:lvlText w:val=""/>
+      <w:lvlJc w:val="left"/>
+      <w:pPr>
+        <w:ind w:left="6480" w:hanging="360"/>
+      </w:pPr>
+      <w:rPr>
+        <w:rFonts w:ascii="Wingdings" w:hAnsi="Wingdings" w:hint="default"/>
+      </w:rPr>
+    </w:lvl>
+  </w:abstractNum>
+  <w:abstractNum w:abstractNumId="10" w15:restartNumberingAfterBreak="0">
     <w:nsid w:val="6650521F"/>
     <w:multiLevelType w:val="hybridMultilevel"/>
     <w:tmpl w:val="D2B2B760"/>
@@ -1962,7 +2972,7 @@
       </w:pPr>
     </w:lvl>
   </w:abstractNum>
-  <w:abstractNum w:abstractNumId="10" w15:restartNumberingAfterBreak="0">
+  <w:abstractNum w:abstractNumId="11" w15:restartNumberingAfterBreak="0">
     <w:nsid w:val="6A2E4644"/>
     <w:multiLevelType w:val="hybridMultilevel"/>
     <w:tmpl w:val="1638B430"/>
@@ -2051,7 +3061,121 @@
       </w:pPr>
     </w:lvl>
   </w:abstractNum>
-  <w:abstractNum w:abstractNumId="11" w15:restartNumberingAfterBreak="0">
+  <w:abstractNum w:abstractNumId="12" w15:restartNumberingAfterBreak="0">
+    <w:nsid w:val="6BA72B7A"/>
+    <w:multiLevelType w:val="hybridMultilevel"/>
+    <w:tmpl w:val="BB4CD800"/>
+    <w:lvl w:ilvl="0" w:tplc="0C0A0007">
+      <w:start w:val="1"/>
+      <w:numFmt w:val="bullet"/>
+      <w:lvlText w:val=""/>
+      <w:lvlPicBulletId w:val="0"/>
+      <w:lvlJc w:val="left"/>
+      <w:pPr>
+        <w:ind w:left="720" w:hanging="360"/>
+      </w:pPr>
+      <w:rPr>
+        <w:rFonts w:ascii="Symbol" w:hAnsi="Symbol" w:hint="default"/>
+      </w:rPr>
+    </w:lvl>
+    <w:lvl w:ilvl="1" w:tplc="0C0A0003">
+      <w:start w:val="1"/>
+      <w:numFmt w:val="bullet"/>
+      <w:lvlText w:val="o"/>
+      <w:lvlJc w:val="left"/>
+      <w:pPr>
+        <w:ind w:left="1440" w:hanging="360"/>
+      </w:pPr>
+      <w:rPr>
+        <w:rFonts w:ascii="Courier New" w:hAnsi="Courier New" w:cs="Courier New" w:hint="default"/>
+      </w:rPr>
+    </w:lvl>
+    <w:lvl w:ilvl="2" w:tplc="0C0A0005">
+      <w:start w:val="1"/>
+      <w:numFmt w:val="bullet"/>
+      <w:lvlText w:val=""/>
+      <w:lvlJc w:val="left"/>
+      <w:pPr>
+        <w:ind w:left="2160" w:hanging="360"/>
+      </w:pPr>
+      <w:rPr>
+        <w:rFonts w:ascii="Wingdings" w:hAnsi="Wingdings" w:hint="default"/>
+      </w:rPr>
+    </w:lvl>
+    <w:lvl w:ilvl="3" w:tplc="0C0A0001" w:tentative="1">
+      <w:start w:val="1"/>
+      <w:numFmt w:val="bullet"/>
+      <w:lvlText w:val=""/>
+      <w:lvlJc w:val="left"/>
+      <w:pPr>
+        <w:ind w:left="2880" w:hanging="360"/>
+      </w:pPr>
+      <w:rPr>
+        <w:rFonts w:ascii="Symbol" w:hAnsi="Symbol" w:hint="default"/>
+      </w:rPr>
+    </w:lvl>
+    <w:lvl w:ilvl="4" w:tplc="0C0A0003" w:tentative="1">
+      <w:start w:val="1"/>
+      <w:numFmt w:val="bullet"/>
+      <w:lvlText w:val="o"/>
+      <w:lvlJc w:val="left"/>
+      <w:pPr>
+        <w:ind w:left="3600" w:hanging="360"/>
+      </w:pPr>
+      <w:rPr>
+        <w:rFonts w:ascii="Courier New" w:hAnsi="Courier New" w:cs="Courier New" w:hint="default"/>
+      </w:rPr>
+    </w:lvl>
+    <w:lvl w:ilvl="5" w:tplc="0C0A0005" w:tentative="1">
+      <w:start w:val="1"/>
+      <w:numFmt w:val="bullet"/>
+      <w:lvlText w:val=""/>
+      <w:lvlJc w:val="left"/>
+      <w:pPr>
+        <w:ind w:left="4320" w:hanging="360"/>
+      </w:pPr>
+      <w:rPr>
+        <w:rFonts w:ascii="Wingdings" w:hAnsi="Wingdings" w:hint="default"/>
+      </w:rPr>
+    </w:lvl>
+    <w:lvl w:ilvl="6" w:tplc="0C0A0001" w:tentative="1">
+      <w:start w:val="1"/>
+      <w:numFmt w:val="bullet"/>
+      <w:lvlText w:val=""/>
+      <w:lvlJc w:val="left"/>
+      <w:pPr>
+        <w:ind w:left="5040" w:hanging="360"/>
+      </w:pPr>
+      <w:rPr>
+        <w:rFonts w:ascii="Symbol" w:hAnsi="Symbol" w:hint="default"/>
+      </w:rPr>
+    </w:lvl>
+    <w:lvl w:ilvl="7" w:tplc="0C0A0003" w:tentative="1">
+      <w:start w:val="1"/>
+      <w:numFmt w:val="bullet"/>
+      <w:lvlText w:val="o"/>
+      <w:lvlJc w:val="left"/>
+      <w:pPr>
+        <w:ind w:left="5760" w:hanging="360"/>
+      </w:pPr>
+      <w:rPr>
+        <w:rFonts w:ascii="Courier New" w:hAnsi="Courier New" w:cs="Courier New" w:hint="default"/>
+      </w:rPr>
+    </w:lvl>
+    <w:lvl w:ilvl="8" w:tplc="0C0A0005" w:tentative="1">
+      <w:start w:val="1"/>
+      <w:numFmt w:val="bullet"/>
+      <w:lvlText w:val=""/>
+      <w:lvlJc w:val="left"/>
+      <w:pPr>
+        <w:ind w:left="6480" w:hanging="360"/>
+      </w:pPr>
+      <w:rPr>
+        <w:rFonts w:ascii="Wingdings" w:hAnsi="Wingdings" w:hint="default"/>
+      </w:rPr>
+    </w:lvl>
+  </w:abstractNum>
+  <w:abstractNum w:abstractNumId="13" w15:restartNumberingAfterBreak="0">
     <w:nsid w:val="6D0539E8"/>
     <w:multiLevelType w:val="hybridMultilevel"/>
     <w:tmpl w:val="7F1CEE86"/>
@@ -2140,7 +3264,7 @@
       </w:pPr>
     </w:lvl>
   </w:abstractNum>
-  <w:abstractNum w:abstractNumId="12" w15:restartNumberingAfterBreak="0">
+  <w:abstractNum w:abstractNumId="14" w15:restartNumberingAfterBreak="0">
     <w:nsid w:val="6D8C6F59"/>
     <w:multiLevelType w:val="hybridMultilevel"/>
     <w:tmpl w:val="7D5CB98A"/>
@@ -2230,7 +3354,7 @@
       </w:pPr>
     </w:lvl>
   </w:abstractNum>
-  <w:abstractNum w:abstractNumId="13" w15:restartNumberingAfterBreak="0">
+  <w:abstractNum w:abstractNumId="15" w15:restartNumberingAfterBreak="0">
     <w:nsid w:val="6E592283"/>
     <w:multiLevelType w:val="hybridMultilevel"/>
     <w:tmpl w:val="7CB24614"/>
@@ -2320,7 +3444,7 @@
       </w:pPr>
     </w:lvl>
   </w:abstractNum>
-  <w:abstractNum w:abstractNumId="14" w15:restartNumberingAfterBreak="0">
+  <w:abstractNum w:abstractNumId="16" w15:restartNumberingAfterBreak="0">
     <w:nsid w:val="7BFC494E"/>
     <w:multiLevelType w:val="hybridMultilevel"/>
     <w:tmpl w:val="F872B440"/>
@@ -2433,7 +3557,7 @@
       </w:rPr>
     </w:lvl>
   </w:abstractNum>
-  <w:abstractNum w:abstractNumId="15" w15:restartNumberingAfterBreak="0">
+  <w:abstractNum w:abstractNumId="17" w15:restartNumberingAfterBreak="0">
     <w:nsid w:val="7DC82F2A"/>
     <w:multiLevelType w:val="hybridMultilevel"/>
     <w:tmpl w:val="B10A62D8"/>
@@ -2527,10 +3651,10 @@
     <w:abstractNumId w:val="1"/>
   </w:num>
   <w:num w:numId="2">
-    <w:abstractNumId w:val="15"/>
+    <w:abstractNumId w:val="17"/>
   </w:num>
   <w:num w:numId="3">
-    <w:abstractNumId w:val="11"/>
+    <w:abstractNumId w:val="13"/>
   </w:num>
   <w:num w:numId="4">
     <w:abstractNumId w:val="3"/>
@@ -2542,16 +3666,16 @@
     <w:abstractNumId w:val="5"/>
   </w:num>
   <w:num w:numId="7">
-    <w:abstractNumId w:val="9"/>
+    <w:abstractNumId w:val="10"/>
   </w:num>
   <w:num w:numId="8">
     <w:abstractNumId w:val="8"/>
   </w:num>
   <w:num w:numId="9">
-    <w:abstractNumId w:val="13"/>
+    <w:abstractNumId w:val="15"/>
   </w:num>
   <w:num w:numId="10">
-    <w:abstractNumId w:val="12"/>
+    <w:abstractNumId w:val="14"/>
   </w:num>
   <w:num w:numId="11">
     <w:abstractNumId w:val="6"/>
@@ -2563,13 +3687,19 @@
     <w:abstractNumId w:val="2"/>
   </w:num>
   <w:num w:numId="14">
-    <w:abstractNumId w:val="14"/>
+    <w:abstractNumId w:val="16"/>
   </w:num>
   <w:num w:numId="15">
     <w:abstractNumId w:val="0"/>
   </w:num>
   <w:num w:numId="16">
-    <w:abstractNumId w:val="10"/>
+    <w:abstractNumId w:val="11"/>
+  </w:num>
+  <w:num w:numId="17">
+    <w:abstractNumId w:val="12"/>
+  </w:num>
+  <w:num w:numId="18">
+    <w:abstractNumId w:val="9"/>
   </w:num>
 </w:numbering>
 </file>
@@ -3004,7 +4134,6 @@
     <w:next w:val="Normal"/>
     <w:link w:val="Ttulo2Car"/>
     <w:uiPriority w:val="9"/>
-    <w:semiHidden/>
     <w:unhideWhenUsed/>
     <w:qFormat/>
     <w:rsid w:val="00FB65D0"/>
@@ -3593,7 +4722,6 @@
     <w:basedOn w:val="Fuentedeprrafopredeter"/>
     <w:link w:val="Ttulo2"/>
     <w:uiPriority w:val="9"/>
-    <w:semiHidden/>
     <w:rsid w:val="00FB65D0"/>
     <w:rPr>
       <w:rFonts w:asciiTheme="majorHAnsi" w:eastAsiaTheme="majorEastAsia" w:hAnsiTheme="majorHAnsi" w:cstheme="majorBidi"/>
@@ -3713,7 +4841,6 @@
     <w:basedOn w:val="Normal"/>
     <w:next w:val="Normal"/>
     <w:uiPriority w:val="35"/>
-    <w:semiHidden/>
     <w:unhideWhenUsed/>
     <w:qFormat/>
     <w:rsid w:val="00FB65D0"/>
@@ -4156,6 +5283,29 @@
       <w:sz w:val="26"/>
       <w:szCs w:val="26"/>
     </w:rPr>
+  </w:style>
+  <w:style w:type="character" w:customStyle="1" w:styleId="pl-en">
+    <w:name w:val="pl-en"/>
+    <w:basedOn w:val="Fuentedeprrafopredeter"/>
+    <w:rsid w:val="00C45EC0"/>
+  </w:style>
+  <w:style w:type="character" w:customStyle="1" w:styleId="pl-c1">
+    <w:name w:val="pl-c1"/>
+    <w:basedOn w:val="Fuentedeprrafopredeter"/>
+    <w:rsid w:val="00C45EC0"/>
+  </w:style>
+  <w:style w:type="paragraph" w:styleId="TDC2">
+    <w:name w:val="toc 2"/>
+    <w:basedOn w:val="Normal"/>
+    <w:next w:val="Normal"/>
+    <w:autoRedefine/>
+    <w:uiPriority w:val="39"/>
+    <w:unhideWhenUsed/>
+    <w:rsid w:val="001E395D"/>
+    <w:pPr>
+      <w:spacing w:after="100"/>
+      <w:ind w:left="210"/>
+    </w:pPr>
   </w:style>
 </w:styles>
 </file>
@@ -4398,6 +5548,7 @@
     <w:rsid w:val="00A80258"/>
     <w:rsid w:val="00D71971"/>
     <w:rsid w:val="00D84A49"/>
+    <w:rsid w:val="00FE399D"/>
   </w:rsids>
   <m:mathPr>
     <m:mathFont m:val="Cambria Math"/>

</xml_diff>

<commit_message>
No se ven los gif en pdf, ver en word
</commit_message>
<xml_diff>
--- a/Memoria/Práctica Arduino - PA II - Plantilla.docx
+++ b/Memoria/Práctica Arduino - PA II - Plantilla.docx
@@ -926,24 +926,14 @@
                             <w:r>
                               <w:t xml:space="preserve">Ilustración </w:t>
                             </w:r>
-                            <w:r>
-                              <w:fldChar w:fldCharType="begin"/>
-                            </w:r>
-                            <w:r>
-                              <w:instrText xml:space="preserve"> SEQ Ilustración \* ARABIC </w:instrText>
-                            </w:r>
-                            <w:r>
-                              <w:fldChar w:fldCharType="separate"/>
-                            </w:r>
-                            <w:r>
-                              <w:rPr>
-                                <w:noProof/>
-                              </w:rPr>
-                              <w:t>1</w:t>
-                            </w:r>
-                            <w:r>
-                              <w:fldChar w:fldCharType="end"/>
-                            </w:r>
+                            <w:fldSimple w:instr=" SEQ Ilustración \* ARABIC ">
+                              <w:r>
+                                <w:rPr>
+                                  <w:noProof/>
+                                </w:rPr>
+                                <w:t>1</w:t>
+                              </w:r>
+                            </w:fldSimple>
                           </w:p>
                         </w:txbxContent>
                       </wps:txbx>
@@ -981,24 +971,14 @@
                       <w:r>
                         <w:t xml:space="preserve">Ilustración </w:t>
                       </w:r>
-                      <w:r>
-                        <w:fldChar w:fldCharType="begin"/>
-                      </w:r>
-                      <w:r>
-                        <w:instrText xml:space="preserve"> SEQ Ilustración \* ARABIC </w:instrText>
-                      </w:r>
-                      <w:r>
-                        <w:fldChar w:fldCharType="separate"/>
-                      </w:r>
-                      <w:r>
-                        <w:rPr>
-                          <w:noProof/>
-                        </w:rPr>
-                        <w:t>1</w:t>
-                      </w:r>
-                      <w:r>
-                        <w:fldChar w:fldCharType="end"/>
-                      </w:r>
+                      <w:fldSimple w:instr=" SEQ Ilustración \* ARABIC ">
+                        <w:r>
+                          <w:rPr>
+                            <w:noProof/>
+                          </w:rPr>
+                          <w:t>1</w:t>
+                        </w:r>
+                      </w:fldSimple>
                     </w:p>
                   </w:txbxContent>
                 </v:textbox>
@@ -1147,24 +1127,14 @@
                             <w:r>
                               <w:t xml:space="preserve">Ilustración </w:t>
                             </w:r>
-                            <w:r>
-                              <w:fldChar w:fldCharType="begin"/>
-                            </w:r>
-                            <w:r>
-                              <w:instrText xml:space="preserve"> SEQ Ilustración \* ARABIC </w:instrText>
-                            </w:r>
-                            <w:r>
-                              <w:fldChar w:fldCharType="separate"/>
-                            </w:r>
-                            <w:r>
-                              <w:rPr>
-                                <w:noProof/>
-                              </w:rPr>
-                              <w:t>2</w:t>
-                            </w:r>
-                            <w:r>
-                              <w:fldChar w:fldCharType="end"/>
-                            </w:r>
+                            <w:fldSimple w:instr=" SEQ Ilustración \* ARABIC ">
+                              <w:r>
+                                <w:rPr>
+                                  <w:noProof/>
+                                </w:rPr>
+                                <w:t>2</w:t>
+                              </w:r>
+                            </w:fldSimple>
                           </w:p>
                         </w:txbxContent>
                       </wps:txbx>
@@ -1197,24 +1167,14 @@
                       <w:r>
                         <w:t xml:space="preserve">Ilustración </w:t>
                       </w:r>
-                      <w:r>
-                        <w:fldChar w:fldCharType="begin"/>
-                      </w:r>
-                      <w:r>
-                        <w:instrText xml:space="preserve"> SEQ Ilustración \* ARABIC </w:instrText>
-                      </w:r>
-                      <w:r>
-                        <w:fldChar w:fldCharType="separate"/>
-                      </w:r>
-                      <w:r>
-                        <w:rPr>
-                          <w:noProof/>
-                        </w:rPr>
-                        <w:t>2</w:t>
-                      </w:r>
-                      <w:r>
-                        <w:fldChar w:fldCharType="end"/>
-                      </w:r>
+                      <w:fldSimple w:instr=" SEQ Ilustración \* ARABIC ">
+                        <w:r>
+                          <w:rPr>
+                            <w:noProof/>
+                          </w:rPr>
+                          <w:t>2</w:t>
+                        </w:r>
+                      </w:fldSimple>
                     </w:p>
                   </w:txbxContent>
                 </v:textbox>
@@ -1430,10 +1390,7 @@
         <w:t>setSpeed</w:t>
       </w:r>
       <w:r>
-        <w:t>(velocidad);</w:t>
-      </w:r>
-      <w:r>
-        <w:t xml:space="preserve"> seleccionamos la velocidad del cambio de fase (la velocidad en la que ponemos y quitamos corriente a los electroimanes) La velocidad viene determinada por el Arduino master.</w:t>
+        <w:t>(velocidad); seleccionamos la velocidad del cambio de fase (la velocidad en la que ponemos y quitamos corriente a los electroimanes) La velocidad viene determinada por el Arduino master.</w:t>
       </w:r>
     </w:p>
     <w:p>
@@ -1475,10 +1432,7 @@
         <w:t>30</w:t>
       </w:r>
       <w:r>
-        <w:t>);</w:t>
-      </w:r>
-      <w:r>
-        <w:t xml:space="preserve"> le </w:t>
+        <w:t xml:space="preserve">); le </w:t>
       </w:r>
       <w:r>
         <w:t>indicamos</w:t>
@@ -1839,7 +1793,7 @@
         <v:path o:extrusionok="f" gradientshapeok="t" o:connecttype="rect"/>
         <o:lock v:ext="edit" aspectratio="t"/>
       </v:shapetype>
-      <v:shape id="_x0000_i1424" type="#_x0000_t75" style="width:11.25pt;height:11.25pt" o:bullet="t">
+      <v:shape id="_x0000_i1041" type="#_x0000_t75" style="width:11.25pt;height:11.25pt" o:bullet="t">
         <v:imagedata r:id="rId1" o:title="msoA5BD"/>
       </v:shape>
     </w:pict>
@@ -5543,6 +5497,7 @@
     <w:rsid w:val="005F6742"/>
     <w:rsid w:val="00613E15"/>
     <w:rsid w:val="00622647"/>
+    <w:rsid w:val="00746705"/>
     <w:rsid w:val="00833441"/>
     <w:rsid w:val="009C40FF"/>
     <w:rsid w:val="00A150FC"/>

</xml_diff>